<commit_message>
finished task 5, added task 7
</commit_message>
<xml_diff>
--- a/kursova_python.docx
+++ b/kursova_python.docx
@@ -416,7 +416,27 @@
                 <w:szCs w:val="28"/>
                 <w:lang w:val="bg-BG"/>
               </w:rPr>
-              <w:t>Руслана Олегивна Стоева</w:t>
+              <w:t xml:space="preserve">Руслана </w:t>
+            </w:r>
+            <w:proofErr w:type="spellStart"/>
+            <w:r>
+              <w:rPr>
+                <w:rFonts w:ascii="Times New Roman" w:eastAsia="Calibri" w:hAnsi="Times New Roman" w:cs="Times New Roman"/>
+                <w:sz w:val="28"/>
+                <w:szCs w:val="28"/>
+                <w:lang w:val="bg-BG"/>
+              </w:rPr>
+              <w:t>Олегивна</w:t>
+            </w:r>
+            <w:proofErr w:type="spellEnd"/>
+            <w:r>
+              <w:rPr>
+                <w:rFonts w:ascii="Times New Roman" w:eastAsia="Calibri" w:hAnsi="Times New Roman" w:cs="Times New Roman"/>
+                <w:sz w:val="28"/>
+                <w:szCs w:val="28"/>
+                <w:lang w:val="bg-BG"/>
+              </w:rPr>
+              <w:t xml:space="preserve"> Стоева</w:t>
             </w:r>
             <w:r>
               <w:rPr>
@@ -518,7 +538,27 @@
                 <w:szCs w:val="28"/>
                 <w:lang w:val="bg-BG"/>
               </w:rPr>
-              <w:t>Синем Меджнун Салим, 36 група</w:t>
+              <w:t xml:space="preserve">Синем </w:t>
+            </w:r>
+            <w:proofErr w:type="spellStart"/>
+            <w:r>
+              <w:rPr>
+                <w:rFonts w:ascii="Times New Roman" w:eastAsia="Calibri" w:hAnsi="Times New Roman" w:cs="Times New Roman"/>
+                <w:sz w:val="28"/>
+                <w:szCs w:val="28"/>
+                <w:lang w:val="bg-BG"/>
+              </w:rPr>
+              <w:t>Меджнун</w:t>
+            </w:r>
+            <w:proofErr w:type="spellEnd"/>
+            <w:r>
+              <w:rPr>
+                <w:rFonts w:ascii="Times New Roman" w:eastAsia="Calibri" w:hAnsi="Times New Roman" w:cs="Times New Roman"/>
+                <w:sz w:val="28"/>
+                <w:szCs w:val="28"/>
+                <w:lang w:val="bg-BG"/>
+              </w:rPr>
+              <w:t xml:space="preserve"> Салим, 36 група</w:t>
             </w:r>
           </w:p>
           <w:p>
@@ -1941,7 +1981,29 @@
           <w:szCs w:val="28"/>
           <w:lang w:val="bg-BG"/>
         </w:rPr>
-        <w:t>Файл с данни на смеките на клиентите</w:t>
+        <w:t xml:space="preserve">Файл с данни на </w:t>
+      </w:r>
+      <w:proofErr w:type="spellStart"/>
+      <w:r>
+        <w:rPr>
+          <w:b/>
+          <w:i w:val="0"/>
+          <w:sz w:val="28"/>
+          <w:szCs w:val="28"/>
+          <w:lang w:val="bg-BG"/>
+        </w:rPr>
+        <w:t>смеките</w:t>
+      </w:r>
+      <w:proofErr w:type="spellEnd"/>
+      <w:r>
+        <w:rPr>
+          <w:b/>
+          <w:i w:val="0"/>
+          <w:sz w:val="28"/>
+          <w:szCs w:val="28"/>
+          <w:lang w:val="bg-BG"/>
+        </w:rPr>
+        <w:t xml:space="preserve"> на клиентите</w:t>
       </w:r>
     </w:p>
     <w:p>
@@ -2248,7 +2310,16 @@
           <w:sz w:val="28"/>
           <w:lang w:val="bg-BG"/>
         </w:rPr>
-        <w:t xml:space="preserve"> има за цел да извежда всички данни на клиентите, а именно тяхното ЕГН и имената им като ги поставя в таблица, както е показано на ф</w:t>
+        <w:t xml:space="preserve"> има за цел да извежда всички данни на клиентите, а именно тяхното ЕГН и имената им като ги поставя в таблица, както е показано на </w:t>
+      </w:r>
+      <w:proofErr w:type="spellStart"/>
+      <w:r>
+        <w:rPr>
+          <w:rFonts w:ascii="Times New Roman" w:eastAsia="Calibri" w:hAnsi="Times New Roman" w:cs="Times New Roman"/>
+          <w:sz w:val="28"/>
+          <w:lang w:val="bg-BG"/>
+        </w:rPr>
+        <w:t>ф</w:t>
       </w:r>
       <w:r>
         <w:rPr>
@@ -2258,6 +2329,7 @@
         </w:rPr>
         <w:t>иг</w:t>
       </w:r>
+      <w:proofErr w:type="spellEnd"/>
       <w:r>
         <w:rPr>
           <w:rFonts w:ascii="Times New Roman" w:eastAsia="Calibri" w:hAnsi="Times New Roman" w:cs="Times New Roman"/>
@@ -2500,23 +2572,7 @@
           <w:sz w:val="28"/>
           <w:lang w:val="bg-BG"/>
         </w:rPr>
-        <w:t xml:space="preserve">“ има за цел да извежда всички данни </w:t>
-      </w:r>
-      <w:r>
-        <w:rPr>
-          <w:rFonts w:ascii="Times New Roman" w:eastAsia="Calibri" w:hAnsi="Times New Roman" w:cs="Times New Roman"/>
-          <w:sz w:val="28"/>
-          <w:lang w:val="bg-BG"/>
-        </w:rPr>
-        <w:t xml:space="preserve">за разплащателните сметки на </w:t>
-      </w:r>
-      <w:r>
-        <w:rPr>
-          <w:rFonts w:ascii="Times New Roman" w:eastAsia="Calibri" w:hAnsi="Times New Roman" w:cs="Times New Roman"/>
-          <w:sz w:val="28"/>
-          <w:lang w:val="bg-BG"/>
-        </w:rPr>
-        <w:t xml:space="preserve">клиентите, а именно </w:t>
+        <w:t xml:space="preserve">“ има за цел да извежда всички данни за разплащателните сметки на клиентите, а именно </w:t>
       </w:r>
       <w:r>
         <w:rPr>
@@ -2532,15 +2588,16 @@
           <w:sz w:val="28"/>
           <w:lang w:val="bg-BG"/>
         </w:rPr>
-        <w:t xml:space="preserve"> и ЕГН-то на притежателя на сметката</w:t>
-      </w:r>
-      <w:r>
-        <w:rPr>
-          <w:rFonts w:ascii="Times New Roman" w:eastAsia="Calibri" w:hAnsi="Times New Roman" w:cs="Times New Roman"/>
-          <w:sz w:val="28"/>
-          <w:lang w:val="bg-BG"/>
-        </w:rPr>
-        <w:t xml:space="preserve"> като ги поставя в таблица, както е показано на ф</w:t>
+        <w:t xml:space="preserve"> и ЕГН-то на притежателя на сметката като ги поставя в таблица, както е показано на </w:t>
+      </w:r>
+      <w:proofErr w:type="spellStart"/>
+      <w:r>
+        <w:rPr>
+          <w:rFonts w:ascii="Times New Roman" w:eastAsia="Calibri" w:hAnsi="Times New Roman" w:cs="Times New Roman"/>
+          <w:sz w:val="28"/>
+          <w:lang w:val="bg-BG"/>
+        </w:rPr>
+        <w:t>ф</w:t>
       </w:r>
       <w:r>
         <w:rPr>
@@ -2550,6 +2607,7 @@
         </w:rPr>
         <w:t>иг</w:t>
       </w:r>
+      <w:proofErr w:type="spellEnd"/>
       <w:r>
         <w:rPr>
           <w:rFonts w:ascii="Times New Roman" w:eastAsia="Calibri" w:hAnsi="Times New Roman" w:cs="Times New Roman"/>
@@ -2777,39 +2835,32 @@
           <w:sz w:val="28"/>
           <w:lang w:val="bg-BG"/>
         </w:rPr>
-        <w:t>Екранът „</w:t>
-      </w:r>
-      <w:r>
-        <w:rPr>
-          <w:rFonts w:ascii="Times New Roman" w:eastAsia="Calibri" w:hAnsi="Times New Roman" w:cs="Times New Roman"/>
-          <w:sz w:val="28"/>
-          <w:lang w:val="bg-BG"/>
-        </w:rPr>
-        <w:t>Експозиция на клиента</w:t>
-      </w:r>
-      <w:r>
-        <w:rPr>
-          <w:rFonts w:ascii="Times New Roman" w:eastAsia="Calibri" w:hAnsi="Times New Roman" w:cs="Times New Roman"/>
-          <w:sz w:val="28"/>
-          <w:lang w:val="bg-BG"/>
-        </w:rPr>
-        <w:t xml:space="preserve">“ има </w:t>
-      </w:r>
-      <w:r>
-        <w:rPr>
-          <w:rFonts w:ascii="Times New Roman" w:eastAsia="Calibri" w:hAnsi="Times New Roman" w:cs="Times New Roman"/>
-          <w:sz w:val="28"/>
-          <w:lang w:val="bg-BG"/>
-        </w:rPr>
-        <w:t>опцията да се избира ЕГН от падащо меню, като след това излзизат имената, ЕГН-то на клиента и неговите сметки (1 или повече)</w:t>
-      </w:r>
-      <w:r>
-        <w:rPr>
-          <w:rFonts w:ascii="Times New Roman" w:eastAsia="Calibri" w:hAnsi="Times New Roman" w:cs="Times New Roman"/>
-          <w:sz w:val="28"/>
-          <w:lang w:val="bg-BG"/>
-        </w:rPr>
-        <w:t xml:space="preserve"> както е показано на ф</w:t>
+        <w:t xml:space="preserve">Екранът „Експозиция на клиента“ има опцията да се избира ЕГН от падащо меню, като след това </w:t>
+      </w:r>
+      <w:r>
+        <w:rPr>
+          <w:rFonts w:ascii="Times New Roman" w:eastAsia="Calibri" w:hAnsi="Times New Roman" w:cs="Times New Roman"/>
+          <w:sz w:val="28"/>
+          <w:lang w:val="bg-BG"/>
+        </w:rPr>
+        <w:t>излизат</w:t>
+      </w:r>
+      <w:r>
+        <w:rPr>
+          <w:rFonts w:ascii="Times New Roman" w:eastAsia="Calibri" w:hAnsi="Times New Roman" w:cs="Times New Roman"/>
+          <w:sz w:val="28"/>
+          <w:lang w:val="bg-BG"/>
+        </w:rPr>
+        <w:t xml:space="preserve"> имената, ЕГН-то на клиента и неговите сметки (1 или повече) както е показано на </w:t>
+      </w:r>
+      <w:proofErr w:type="spellStart"/>
+      <w:r>
+        <w:rPr>
+          <w:rFonts w:ascii="Times New Roman" w:eastAsia="Calibri" w:hAnsi="Times New Roman" w:cs="Times New Roman"/>
+          <w:sz w:val="28"/>
+          <w:lang w:val="bg-BG"/>
+        </w:rPr>
+        <w:t>ф</w:t>
       </w:r>
       <w:r>
         <w:rPr>
@@ -2819,6 +2870,7 @@
         </w:rPr>
         <w:t>иг</w:t>
       </w:r>
+      <w:proofErr w:type="spellEnd"/>
       <w:r>
         <w:rPr>
           <w:rFonts w:ascii="Times New Roman" w:eastAsia="Calibri" w:hAnsi="Times New Roman" w:cs="Times New Roman"/>
@@ -2966,27 +3018,7 @@
           <w:szCs w:val="28"/>
           <w:lang w:val="bg-BG"/>
         </w:rPr>
-        <w:t>Екран „</w:t>
-      </w:r>
-      <w:r>
-        <w:rPr>
-          <w:b/>
-          <w:i w:val="0"/>
-          <w:sz w:val="28"/>
-          <w:szCs w:val="28"/>
-          <w:lang w:val="bg-BG"/>
-        </w:rPr>
-        <w:t>Експозиция на клиента</w:t>
-      </w:r>
-      <w:r>
-        <w:rPr>
-          <w:b/>
-          <w:i w:val="0"/>
-          <w:sz w:val="28"/>
-          <w:szCs w:val="28"/>
-          <w:lang w:val="bg-BG"/>
-        </w:rPr>
-        <w:t>“</w:t>
+        <w:t>Екран „Експозиция на клиента“</w:t>
       </w:r>
     </w:p>
     <w:p>
@@ -3059,31 +3091,7 @@
           <w:sz w:val="28"/>
           <w:lang w:val="bg-BG"/>
         </w:rPr>
-        <w:t xml:space="preserve">“ има опцията да се избира </w:t>
-      </w:r>
-      <w:r>
-        <w:rPr>
-          <w:rFonts w:ascii="Times New Roman" w:eastAsia="Calibri" w:hAnsi="Times New Roman" w:cs="Times New Roman"/>
-          <w:sz w:val="28"/>
-          <w:lang w:val="bg-BG"/>
-        </w:rPr>
-        <w:t>ден от календара като след това</w:t>
-      </w:r>
-      <w:r>
-        <w:rPr>
-          <w:rFonts w:ascii="Times New Roman" w:eastAsia="Calibri" w:hAnsi="Times New Roman" w:cs="Times New Roman"/>
-          <w:sz w:val="28"/>
-          <w:lang w:val="bg-BG"/>
-        </w:rPr>
-        <w:t xml:space="preserve"> </w:t>
-      </w:r>
-      <w:r>
-        <w:rPr>
-          <w:rFonts w:ascii="Times New Roman" w:eastAsia="Calibri" w:hAnsi="Times New Roman" w:cs="Times New Roman"/>
-          <w:sz w:val="28"/>
-          <w:lang w:val="bg-BG"/>
-        </w:rPr>
-        <w:t>под самия календар излиза избраната дата, а в таблицата се показват данните на клиентите (</w:t>
+        <w:t>“ има опцията да се избира ден от календара като след това под самия календар излиза избраната дата, а в таблицата се показват данните на клиентите (</w:t>
       </w:r>
       <w:r>
         <w:rPr>
@@ -3099,15 +3107,16 @@
           <w:sz w:val="28"/>
           <w:lang w:val="bg-BG"/>
         </w:rPr>
-        <w:t xml:space="preserve">сметка, ЕГН, имена, вид операция и сума в левове), които са извършвали някакво действие по сметката си на самия ден </w:t>
-      </w:r>
-      <w:r>
-        <w:rPr>
-          <w:rFonts w:ascii="Times New Roman" w:eastAsia="Calibri" w:hAnsi="Times New Roman" w:cs="Times New Roman"/>
-          <w:sz w:val="28"/>
-          <w:lang w:val="bg-BG"/>
-        </w:rPr>
-        <w:t>както е показано на ф</w:t>
+        <w:t xml:space="preserve">сметка, ЕГН, имена, вид операция и сума в левове), които са извършвали някакво действие по сметката си на самия ден както е показано на </w:t>
+      </w:r>
+      <w:proofErr w:type="spellStart"/>
+      <w:r>
+        <w:rPr>
+          <w:rFonts w:ascii="Times New Roman" w:eastAsia="Calibri" w:hAnsi="Times New Roman" w:cs="Times New Roman"/>
+          <w:sz w:val="28"/>
+          <w:lang w:val="bg-BG"/>
+        </w:rPr>
+        <w:t>ф</w:t>
       </w:r>
       <w:r>
         <w:rPr>
@@ -3117,6 +3126,7 @@
         </w:rPr>
         <w:t>иг</w:t>
       </w:r>
+      <w:proofErr w:type="spellEnd"/>
       <w:r>
         <w:rPr>
           <w:rFonts w:ascii="Times New Roman" w:eastAsia="Calibri" w:hAnsi="Times New Roman" w:cs="Times New Roman"/>
@@ -3263,27 +3273,7 @@
           <w:szCs w:val="28"/>
           <w:lang w:val="bg-BG"/>
         </w:rPr>
-        <w:t>Екран „</w:t>
-      </w:r>
-      <w:r>
-        <w:rPr>
-          <w:b/>
-          <w:i w:val="0"/>
-          <w:sz w:val="28"/>
-          <w:szCs w:val="28"/>
-          <w:lang w:val="bg-BG"/>
-        </w:rPr>
-        <w:t>Дневен операционен дневник</w:t>
-      </w:r>
-      <w:r>
-        <w:rPr>
-          <w:b/>
-          <w:i w:val="0"/>
-          <w:sz w:val="28"/>
-          <w:szCs w:val="28"/>
-          <w:lang w:val="bg-BG"/>
-        </w:rPr>
-        <w:t>“</w:t>
+        <w:t>Екран „Дневен операционен дневник“</w:t>
       </w:r>
     </w:p>
     <w:p>
@@ -3375,27 +3365,7 @@
           <w:szCs w:val="28"/>
           <w:lang w:val="bg-BG"/>
         </w:rPr>
-        <w:t>Екран „</w:t>
-      </w:r>
-      <w:r>
-        <w:rPr>
-          <w:b/>
-          <w:i w:val="0"/>
-          <w:sz w:val="28"/>
-          <w:szCs w:val="28"/>
-          <w:lang w:val="bg-BG"/>
-        </w:rPr>
-        <w:t>...</w:t>
-      </w:r>
-      <w:r>
-        <w:rPr>
-          <w:b/>
-          <w:i w:val="0"/>
-          <w:sz w:val="28"/>
-          <w:szCs w:val="28"/>
-          <w:lang w:val="bg-BG"/>
-        </w:rPr>
-        <w:t>“</w:t>
+        <w:t>Екран „...“</w:t>
       </w:r>
     </w:p>
     <w:p>
@@ -3453,31 +3423,7 @@
           <w:sz w:val="28"/>
           <w:lang w:val="bg-BG"/>
         </w:rPr>
-        <w:t>Екранът „</w:t>
-      </w:r>
-      <w:r>
-        <w:rPr>
-          <w:rFonts w:ascii="Times New Roman" w:eastAsia="Calibri" w:hAnsi="Times New Roman" w:cs="Times New Roman"/>
-          <w:sz w:val="28"/>
-          <w:lang w:val="bg-BG"/>
-        </w:rPr>
-        <w:t>Справка по сметка</w:t>
-      </w:r>
-      <w:r>
-        <w:rPr>
-          <w:rFonts w:ascii="Times New Roman" w:eastAsia="Calibri" w:hAnsi="Times New Roman" w:cs="Times New Roman"/>
-          <w:sz w:val="28"/>
-          <w:lang w:val="bg-BG"/>
-        </w:rPr>
-        <w:t xml:space="preserve">“ има опцията да се избира </w:t>
-      </w:r>
-      <w:r>
-        <w:rPr>
-          <w:rFonts w:ascii="Times New Roman" w:eastAsia="Calibri" w:hAnsi="Times New Roman" w:cs="Times New Roman"/>
-          <w:sz w:val="28"/>
-          <w:lang w:val="bg-BG"/>
-        </w:rPr>
-        <w:t>ЕГН на клиент от падащо меню и сметка на самия клиент също от падащо меню. Като се избере ЕГН и сметка излизат всичките данни на клиента (имена, ЕГМ, сметките му, каква сума има в сметките му и движенията по сметките)</w:t>
+        <w:t>Екранът „Справка по сметка“ има опцията да се избира ЕГН на клиент от падащо меню и сметка на самия клиент също от падащо меню. Като се избере ЕГН и сметка излизат всичките данни на клиента (имена, ЕГМ, сметките му, каква сума има в сметките му и движенията по сметките)</w:t>
       </w:r>
       <w:r>
         <w:rPr>
@@ -3509,7 +3455,16 @@
           <w:sz w:val="28"/>
           <w:lang w:val="bg-BG"/>
         </w:rPr>
-        <w:t xml:space="preserve"> както е показано на ф</w:t>
+        <w:t xml:space="preserve"> както е показано на </w:t>
+      </w:r>
+      <w:proofErr w:type="spellStart"/>
+      <w:r>
+        <w:rPr>
+          <w:rFonts w:ascii="Times New Roman" w:eastAsia="Calibri" w:hAnsi="Times New Roman" w:cs="Times New Roman"/>
+          <w:sz w:val="28"/>
+          <w:lang w:val="bg-BG"/>
+        </w:rPr>
+        <w:t>ф</w:t>
       </w:r>
       <w:r>
         <w:rPr>
@@ -3519,6 +3474,7 @@
         </w:rPr>
         <w:t>иг</w:t>
       </w:r>
+      <w:proofErr w:type="spellEnd"/>
       <w:r>
         <w:rPr>
           <w:rFonts w:ascii="Times New Roman" w:eastAsia="Calibri" w:hAnsi="Times New Roman" w:cs="Times New Roman"/>
@@ -3657,27 +3613,7 @@
           <w:szCs w:val="28"/>
           <w:lang w:val="bg-BG"/>
         </w:rPr>
-        <w:t>Екран „</w:t>
-      </w:r>
-      <w:r>
-        <w:rPr>
-          <w:b/>
-          <w:i w:val="0"/>
-          <w:sz w:val="28"/>
-          <w:szCs w:val="28"/>
-          <w:lang w:val="bg-BG"/>
-        </w:rPr>
-        <w:t>Справка по сметка</w:t>
-      </w:r>
-      <w:r>
-        <w:rPr>
-          <w:b/>
-          <w:i w:val="0"/>
-          <w:sz w:val="28"/>
-          <w:szCs w:val="28"/>
-          <w:lang w:val="bg-BG"/>
-        </w:rPr>
-        <w:t>“</w:t>
+        <w:t>Екран „Справка по сметка“</w:t>
       </w:r>
     </w:p>
     <w:p>
@@ -3782,17 +3718,7 @@
           <w:szCs w:val="28"/>
           <w:lang w:val="bg-BG"/>
         </w:rPr>
-        <w:t>1</w:t>
-      </w:r>
-      <w:r>
-        <w:rPr>
-          <w:b/>
-          <w:i w:val="0"/>
-          <w:sz w:val="28"/>
-          <w:szCs w:val="28"/>
-          <w:lang w:val="bg-BG"/>
-        </w:rPr>
-        <w:t>1</w:t>
+        <w:t>11</w:t>
       </w:r>
       <w:r>
         <w:rPr>
@@ -3874,18 +3800,7 @@
           <w:szCs w:val="30"/>
           <w:lang w:val="bg-BG"/>
         </w:rPr>
-        <w:t>Седма</w:t>
-      </w:r>
-      <w:r>
-        <w:rPr>
-          <w:rFonts w:ascii="Times New Roman" w:eastAsia="Times New Roman" w:hAnsi="Times New Roman" w:cs="Times New Roman"/>
-          <w:b/>
-          <w:color w:val="2E74B5"/>
-          <w:sz w:val="30"/>
-          <w:szCs w:val="30"/>
-          <w:lang w:val="bg-BG"/>
-        </w:rPr>
-        <w:t xml:space="preserve"> задача</w:t>
+        <w:t>Седма задача</w:t>
       </w:r>
     </w:p>
     <w:p>
@@ -3948,27 +3863,7 @@
           <w:szCs w:val="28"/>
           <w:lang w:val="bg-BG"/>
         </w:rPr>
-        <w:t>Екран „</w:t>
-      </w:r>
-      <w:r>
-        <w:rPr>
-          <w:b/>
-          <w:i w:val="0"/>
-          <w:sz w:val="28"/>
-          <w:szCs w:val="28"/>
-          <w:lang w:val="bg-BG"/>
-        </w:rPr>
-        <w:t>...</w:t>
-      </w:r>
-      <w:r>
-        <w:rPr>
-          <w:b/>
-          <w:i w:val="0"/>
-          <w:sz w:val="28"/>
-          <w:szCs w:val="28"/>
-          <w:lang w:val="bg-BG"/>
-        </w:rPr>
-        <w:t>“</w:t>
+        <w:t>Екран „...“</w:t>
       </w:r>
     </w:p>
     <w:p>

</xml_diff>